<commit_message>
Version 2 - First Draft
</commit_message>
<xml_diff>
--- a/Elevator Pitch.docx
+++ b/Elevator Pitch.docx
@@ -26,7 +26,52 @@
     </w:p>
     <w:p>
       <w:r>
-        <w:t>Regrettably, today we live in an increasingly hostile cyber environment where the threats to the integrity of a company’s Computer infrastructure are become more immediate and real. What has been sufficient protection in the past is increasingly become less so as hacking apps proliferate on the internet, requiring less and less skill to actually hack into systems.</w:t>
+        <w:t xml:space="preserve">Regrettably, we </w:t>
+      </w:r>
+      <w:r>
+        <w:t xml:space="preserve">are </w:t>
+      </w:r>
+      <w:r>
+        <w:t>liv</w:t>
+      </w:r>
+      <w:r>
+        <w:t>ing</w:t>
+      </w:r>
+      <w:r>
+        <w:t xml:space="preserve"> in an increasingly hostile cyber environment where the threats to the integrity of a company’s Computer </w:t>
+      </w:r>
+      <w:r>
+        <w:t>I</w:t>
+      </w:r>
+      <w:r>
+        <w:t xml:space="preserve">nfrastructure </w:t>
+      </w:r>
+      <w:r>
+        <w:t>are looming large</w:t>
+      </w:r>
+      <w:r>
+        <w:t xml:space="preserve">. What has been sufficient protection in the past is increasingly become less so as hacking apps proliferate </w:t>
+      </w:r>
+      <w:r>
+        <w:t>and increasing</w:t>
+      </w:r>
+      <w:r>
+        <w:t>ly</w:t>
+      </w:r>
+      <w:r>
+        <w:t xml:space="preserve"> sophisticat</w:t>
+      </w:r>
+      <w:r>
+        <w:t xml:space="preserve">ed </w:t>
+      </w:r>
+      <w:r>
+        <w:t xml:space="preserve">hackers means successful penetration of Computer Systems is becoming more </w:t>
+      </w:r>
+      <w:r>
+        <w:t xml:space="preserve">and more </w:t>
+      </w:r>
+      <w:r>
+        <w:t>common.</w:t>
       </w:r>
     </w:p>
     <w:p>
@@ -53,13 +98,50 @@
     </w:p>
     <w:p>
       <w:r>
-        <w:t xml:space="preserve">The software and hardware we require to undertake normal operations is becoming more complex and the available tools to undertake a successful hack becoming more powerful. This means that continuing to operate your network in the same manner has in the past leaves the company more exposed to a successful </w:t>
-      </w:r>
-      <w:proofErr w:type="spellStart"/>
-      <w:r>
-        <w:t>cyber attack</w:t>
-      </w:r>
-      <w:proofErr w:type="spellEnd"/>
+        <w:t xml:space="preserve">The software and hardware we require to undertake normal </w:t>
+      </w:r>
+      <w:r>
+        <w:t xml:space="preserve">business </w:t>
+      </w:r>
+      <w:r>
+        <w:t xml:space="preserve">operations is becoming more complex and the </w:t>
+      </w:r>
+      <w:r>
+        <w:t xml:space="preserve">freely </w:t>
+      </w:r>
+      <w:r>
+        <w:t xml:space="preserve">available tools to undertake a successful hack </w:t>
+      </w:r>
+      <w:r>
+        <w:t xml:space="preserve">are </w:t>
+      </w:r>
+      <w:r>
+        <w:t xml:space="preserve">becoming more powerful. This means that continuing to operate your network in the same manner as in the past </w:t>
+      </w:r>
+      <w:r>
+        <w:t>may leave</w:t>
+      </w:r>
+      <w:r>
+        <w:t xml:space="preserve"> the company exposed to </w:t>
+      </w:r>
+      <w:r>
+        <w:t xml:space="preserve">the </w:t>
+      </w:r>
+      <w:r>
+        <w:t>possibility</w:t>
+      </w:r>
+      <w:r>
+        <w:t xml:space="preserve"> of </w:t>
+      </w:r>
+      <w:r>
+        <w:t>a successful cyber</w:t>
+      </w:r>
+      <w:r>
+        <w:t>-</w:t>
+      </w:r>
+      <w:r>
+        <w:t>attack</w:t>
+      </w:r>
       <w:r>
         <w:t>.</w:t>
       </w:r>
@@ -88,15 +170,51 @@
     </w:p>
     <w:p>
       <w:r>
-        <w:t>While I am sure that the Network</w:t>
-      </w:r>
-      <w:r>
-        <w:t xml:space="preserve"> is performing as you would like and keeping potential hackers at bay, the risk is ever increasing.  </w:t>
-      </w:r>
-    </w:p>
-    <w:p>
-      <w:r>
-        <w:t>To that end I would suggest that a detailed risk assessment be undertaken to identify any potential weaknesses in the security of the system and to propose changes to mitigate those weaknesses.</w:t>
+        <w:t xml:space="preserve">While I am sure that </w:t>
+      </w:r>
+      <w:r>
+        <w:t xml:space="preserve">currently, </w:t>
+      </w:r>
+      <w:r>
+        <w:t>the Network</w:t>
+      </w:r>
+      <w:r>
+        <w:t xml:space="preserve"> is performing a</w:t>
+      </w:r>
+      <w:r>
+        <w:t>dequately</w:t>
+      </w:r>
+      <w:r>
+        <w:t xml:space="preserve"> and </w:t>
+      </w:r>
+      <w:r>
+        <w:t xml:space="preserve">also </w:t>
+      </w:r>
+      <w:r>
+        <w:t xml:space="preserve">keeping potential hackers at bay, the risk </w:t>
+      </w:r>
+      <w:r>
+        <w:t xml:space="preserve">of a successful attack </w:t>
+      </w:r>
+      <w:r>
+        <w:t xml:space="preserve">is ever increasing. </w:t>
+      </w:r>
+    </w:p>
+    <w:p>
+      <w:r>
+        <w:t xml:space="preserve">To that end I would </w:t>
+      </w:r>
+      <w:r>
+        <w:t>propose</w:t>
+      </w:r>
+      <w:r>
+        <w:t xml:space="preserve"> that a detailed risk assessment be undertaken to identify any potential weaknesses in the security of the system</w:t>
+      </w:r>
+      <w:r>
+        <w:t xml:space="preserve"> as a whole</w:t>
+      </w:r>
+      <w:r>
+        <w:t xml:space="preserve"> and to propose changes to mitigate those weaknesses.</w:t>
       </w:r>
     </w:p>
     <w:p>
@@ -123,22 +241,51 @@
     </w:p>
     <w:p>
       <w:r>
-        <w:t>While I am certain your current Network has been set up to be secure, it is always a good idea to have a fresh set of eyes look over the system.</w:t>
-      </w:r>
-    </w:p>
-    <w:p>
-      <w:r>
-        <w:t>I am proposing a minimally invasive deep dive into your Network, identifying all Hardware, Software and Firmware as well as associated configuration files and system controls with a view to identifying any vulnerabilities and proposing changes to mitigate these vulnerabilities.</w:t>
-      </w:r>
-    </w:p>
-    <w:p>
-      <w:pPr>
-        <w:rPr>
-          <w:b/>
-          <w:bCs/>
-        </w:rPr>
-      </w:pPr>
-      <w:proofErr w:type="gramStart"/>
+        <w:t>I firmly believe that</w:t>
+      </w:r>
+      <w:r>
+        <w:t xml:space="preserve"> it is </w:t>
+      </w:r>
+      <w:r>
+        <w:t xml:space="preserve">a </w:t>
+      </w:r>
+      <w:r>
+        <w:t xml:space="preserve">good idea to have a fresh set of eyes look over </w:t>
+      </w:r>
+      <w:r>
+        <w:t>full Computer Network.</w:t>
+      </w:r>
+    </w:p>
+    <w:p>
+      <w:r>
+        <w:t xml:space="preserve">I am proposing a minimally invasive deep dive into your Network, </w:t>
+      </w:r>
+      <w:r>
+        <w:t>to identify</w:t>
+      </w:r>
+      <w:r>
+        <w:t xml:space="preserve"> all Hardware, Software and Firmware as well as associated configuration files and system controls with a view to </w:t>
+      </w:r>
+      <w:r>
+        <w:t>analysing</w:t>
+      </w:r>
+      <w:r>
+        <w:t xml:space="preserve"> any vulnerabilities </w:t>
+      </w:r>
+      <w:r>
+        <w:t xml:space="preserve">found </w:t>
+      </w:r>
+      <w:r>
+        <w:t>and proposing changes to mitigate these vulnerabilities.</w:t>
+      </w:r>
+    </w:p>
+    <w:p>
+      <w:pPr>
+        <w:rPr>
+          <w:b/>
+          <w:bCs/>
+        </w:rPr>
+      </w:pPr>
       <w:r>
         <w:rPr>
           <w:b/>
@@ -151,35 +298,65 @@
           <w:b/>
           <w:bCs/>
         </w:rPr>
-        <w:t xml:space="preserve"> </w:t>
-      </w:r>
-      <w:r>
-        <w:rPr>
-          <w:b/>
-          <w:bCs/>
-        </w:rPr>
-        <w:t xml:space="preserve"> v</w:t>
-      </w:r>
-      <w:proofErr w:type="gramEnd"/>
-      <w:r>
-        <w:rPr>
-          <w:b/>
-          <w:bCs/>
-        </w:rPr>
-        <w:t>(Why you are the person to solve the problem)</w:t>
-      </w:r>
-    </w:p>
-    <w:p>
-      <w:r>
-        <w:t xml:space="preserve">I have over 20 years of experience in administration of Computer Networks, from networks comprising 380 users spread over 8 European Capitals to small networks comprising one server and two PCs, without being hacked once. </w:t>
-      </w:r>
-      <w:proofErr w:type="gramStart"/>
-      <w:r>
-        <w:t>However</w:t>
-      </w:r>
-      <w:proofErr w:type="gramEnd"/>
-      <w:r>
-        <w:t xml:space="preserve"> in the 7 years since I ceased performing that role, the cyber environment has become much more hostile with the incidence of successful attacks ramping up year on year at a frightening rate.  Combined with my newly found knowledge of the techniques and methods available to modern hackers (derived from my current studies) I believe I am in good choice to undertake a review of the Company’s Network Infrastructure.</w:t>
+        <w:t xml:space="preserve"> (Why you are the person to solve the problem)</w:t>
+      </w:r>
+    </w:p>
+    <w:p>
+      <w:r>
+        <w:t xml:space="preserve">I have over 20 years of experience in </w:t>
+      </w:r>
+      <w:r>
+        <w:t xml:space="preserve">the </w:t>
+      </w:r>
+      <w:r>
+        <w:t xml:space="preserve">administration of Computer Networks, from networks comprising 380 users spread over </w:t>
+      </w:r>
+      <w:r>
+        <w:t>6</w:t>
+      </w:r>
+      <w:r>
+        <w:t xml:space="preserve"> European Capitals to small networks comprising one server and two PCs. </w:t>
+      </w:r>
+      <w:r>
+        <w:t>However,</w:t>
+      </w:r>
+      <w:r>
+        <w:t xml:space="preserve"> in the </w:t>
+      </w:r>
+      <w:r>
+        <w:t>5</w:t>
+      </w:r>
+      <w:r>
+        <w:t xml:space="preserve"> years since I ceased performing that role, the cyber environment has become much more hostile with the incidence of successful attacks </w:t>
+      </w:r>
+      <w:r>
+        <w:t xml:space="preserve">increasing </w:t>
+      </w:r>
+      <w:r>
+        <w:t xml:space="preserve">year on year at a frightening rate.  </w:t>
+      </w:r>
+    </w:p>
+    <w:p>
+      <w:r>
+        <w:t xml:space="preserve">Combined with my newly </w:t>
+      </w:r>
+      <w:r>
+        <w:t>earned</w:t>
+      </w:r>
+      <w:r>
+        <w:t xml:space="preserve"> knowledge of the techniques and methods available to modern hackers (</w:t>
+      </w:r>
+      <w:r>
+        <w:t xml:space="preserve">all </w:t>
+      </w:r>
+      <w:r>
+        <w:t xml:space="preserve">derived from my current studies) I believe I am </w:t>
+      </w:r>
+      <w:r>
+        <w:t>a</w:t>
+      </w:r>
+      <w:r>
+        <w:t xml:space="preserve"> good choice to undertake a review of the Company’s Network Infrastructure.</w:t>
       </w:r>
     </w:p>
     <w:p>
@@ -206,12 +383,36 @@
     </w:p>
     <w:p>
       <w:r>
-        <w:t xml:space="preserve">While the Network is performing in a satisfactory manner at present, future adverse changes to the cyber environment may provide entre for one or more hackers.  </w:t>
-      </w:r>
-    </w:p>
-    <w:p>
-      <w:r>
-        <w:t xml:space="preserve">Should you accept my proposal, any potential weaknesses will be identified and a course of action proposed to </w:t>
+        <w:t xml:space="preserve">While the Network </w:t>
+      </w:r>
+      <w:r>
+        <w:t xml:space="preserve">appears to be </w:t>
+      </w:r>
+      <w:r>
+        <w:t>performing in a satisfactory manner</w:t>
+      </w:r>
+      <w:r>
+        <w:t xml:space="preserve"> at present</w:t>
+      </w:r>
+      <w:r>
+        <w:t xml:space="preserve">, future adverse changes to the cyber environment may </w:t>
+      </w:r>
+      <w:r>
+        <w:t>result in your Network being compromised</w:t>
+      </w:r>
+      <w:r>
+        <w:t xml:space="preserve">.  </w:t>
+      </w:r>
+    </w:p>
+    <w:p>
+      <w:r>
+        <w:t>Should you accept my proposal, any potential weaknesses will be identified</w:t>
+      </w:r>
+      <w:r>
+        <w:t>, analysed</w:t>
+      </w:r>
+      <w:r>
+        <w:t xml:space="preserve"> and a course of action proposed to </w:t>
       </w:r>
       <w:r>
         <w:t>eliminate or significantly reduce those weaknesses.</w:t>
@@ -219,17 +420,144 @@
     </w:p>
     <w:p>
       <w:r>
-        <w:t>This will significantly reduce the possibility of a successful hacking attack in the short to medium term</w:t>
+        <w:t xml:space="preserve">This will </w:t>
+      </w:r>
+      <w:r>
+        <w:t>greatly</w:t>
+      </w:r>
+      <w:r>
+        <w:t xml:space="preserve"> reduce the possibility of a successful hacking attack in the short to medium term</w:t>
       </w:r>
     </w:p>
     <w:sectPr>
       <w:pgSz w:w="11906" w:h="16838"/>
-      <w:pgMar w:top="1440" w:right="1440" w:bottom="1440" w:left="1440" w:header="708" w:footer="708" w:gutter="0"/>
+      <w:pgMar w:top="567" w:right="567" w:bottom="567" w:left="567" w:header="709" w:footer="709" w:gutter="0"/>
       <w:cols w:space="708"/>
       <w:docGrid w:linePitch="360"/>
     </w:sectPr>
   </w:body>
 </w:document>
+</file>
+
+<file path=word/numbering.xml><?xml version="1.0" encoding="utf-8"?>
+<w:numbering xmlns:wpc="http://schemas.microsoft.com/office/word/2010/wordprocessingCanvas" xmlns:cx="http://schemas.microsoft.com/office/drawing/2014/chartex" xmlns:cx1="http://schemas.microsoft.com/office/drawing/2015/9/8/chartex" xmlns:cx2="http://schemas.microsoft.com/office/drawing/2015/10/21/chartex" xmlns:cx3="http://schemas.microsoft.com/office/drawing/2016/5/9/chartex" xmlns:cx4="http://schemas.microsoft.com/office/drawing/2016/5/10/chartex" xmlns:cx5="http://schemas.microsoft.com/office/drawing/2016/5/11/chartex" xmlns:cx6="http://schemas.microsoft.com/office/drawing/2016/5/12/chartex" xmlns:cx7="http://schemas.microsoft.com/office/drawing/2016/5/13/chartex" xmlns:cx8="http://schemas.microsoft.com/office/drawing/2016/5/14/chartex" xmlns:mc="http://schemas.openxmlformats.org/markup-compatibility/2006" xmlns:aink="http://schemas.microsoft.com/office/drawing/2016/ink" xmlns:am3d="http://schemas.microsoft.com/office/drawing/2017/model3d" xmlns:o="urn:schemas-microsoft-com:office:office" xmlns:oel="http://schemas.microsoft.com/office/2019/extlst" xmlns:r="http://schemas.openxmlformats.org/officeDocument/2006/relationships" xmlns:m="http://schemas.openxmlformats.org/officeDocument/2006/math" xmlns:v="urn:schemas-microsoft-com:vml" xmlns:wp14="http://schemas.microsoft.com/office/word/2010/wordprocessingDrawing" xmlns:wp="http://schemas.openxmlformats.org/drawingml/2006/wordprocessingDrawing" xmlns:w10="urn:schemas-microsoft-com:office:word" xmlns:w="http://schemas.openxmlformats.org/wordprocessingml/2006/main" xmlns:w14="http://schemas.microsoft.com/office/word/2010/wordml" xmlns:w15="http://schemas.microsoft.com/office/word/2012/wordml" xmlns:w16cex="http://schemas.microsoft.com/office/word/2018/wordml/cex" xmlns:w16cid="http://schemas.microsoft.com/office/word/2016/wordml/cid" xmlns:w16="http://schemas.microsoft.com/office/word/2018/wordml" xmlns:w16sdtdh="http://schemas.microsoft.com/office/word/2020/wordml/sdtdatahash" xmlns:w16se="http://schemas.microsoft.com/office/word/2015/wordml/symex" xmlns:wpg="http://schemas.microsoft.com/office/word/2010/wordprocessingGroup" xmlns:wpi="http://schemas.microsoft.com/office/word/2010/wordprocessingInk" xmlns:wne="http://schemas.microsoft.com/office/word/2006/wordml" xmlns:wps="http://schemas.microsoft.com/office/word/2010/wordprocessingShape" mc:Ignorable="w14 w15 w16se w16cid w16 w16cex w16sdtdh wp14">
+  <w:abstractNum w:abstractNumId="0" w15:restartNumberingAfterBreak="0">
+    <w:nsid w:val="1F384DCD"/>
+    <w:multiLevelType w:val="hybridMultilevel"/>
+    <w:tmpl w:val="1430E030"/>
+    <w:lvl w:ilvl="0" w:tplc="0C090001">
+      <w:start w:val="1"/>
+      <w:numFmt w:val="bullet"/>
+      <w:lvlText w:val=""/>
+      <w:lvlJc w:val="left"/>
+      <w:pPr>
+        <w:ind w:left="720" w:hanging="360"/>
+      </w:pPr>
+      <w:rPr>
+        <w:rFonts w:ascii="Symbol" w:hAnsi="Symbol" w:hint="default"/>
+      </w:rPr>
+    </w:lvl>
+    <w:lvl w:ilvl="1" w:tplc="0C090003" w:tentative="1">
+      <w:start w:val="1"/>
+      <w:numFmt w:val="bullet"/>
+      <w:lvlText w:val="o"/>
+      <w:lvlJc w:val="left"/>
+      <w:pPr>
+        <w:ind w:left="1440" w:hanging="360"/>
+      </w:pPr>
+      <w:rPr>
+        <w:rFonts w:ascii="Courier New" w:hAnsi="Courier New" w:cs="Courier New" w:hint="default"/>
+      </w:rPr>
+    </w:lvl>
+    <w:lvl w:ilvl="2" w:tplc="0C090005" w:tentative="1">
+      <w:start w:val="1"/>
+      <w:numFmt w:val="bullet"/>
+      <w:lvlText w:val=""/>
+      <w:lvlJc w:val="left"/>
+      <w:pPr>
+        <w:ind w:left="2160" w:hanging="360"/>
+      </w:pPr>
+      <w:rPr>
+        <w:rFonts w:ascii="Wingdings" w:hAnsi="Wingdings" w:hint="default"/>
+      </w:rPr>
+    </w:lvl>
+    <w:lvl w:ilvl="3" w:tplc="0C090001" w:tentative="1">
+      <w:start w:val="1"/>
+      <w:numFmt w:val="bullet"/>
+      <w:lvlText w:val=""/>
+      <w:lvlJc w:val="left"/>
+      <w:pPr>
+        <w:ind w:left="2880" w:hanging="360"/>
+      </w:pPr>
+      <w:rPr>
+        <w:rFonts w:ascii="Symbol" w:hAnsi="Symbol" w:hint="default"/>
+      </w:rPr>
+    </w:lvl>
+    <w:lvl w:ilvl="4" w:tplc="0C090003" w:tentative="1">
+      <w:start w:val="1"/>
+      <w:numFmt w:val="bullet"/>
+      <w:lvlText w:val="o"/>
+      <w:lvlJc w:val="left"/>
+      <w:pPr>
+        <w:ind w:left="3600" w:hanging="360"/>
+      </w:pPr>
+      <w:rPr>
+        <w:rFonts w:ascii="Courier New" w:hAnsi="Courier New" w:cs="Courier New" w:hint="default"/>
+      </w:rPr>
+    </w:lvl>
+    <w:lvl w:ilvl="5" w:tplc="0C090005" w:tentative="1">
+      <w:start w:val="1"/>
+      <w:numFmt w:val="bullet"/>
+      <w:lvlText w:val=""/>
+      <w:lvlJc w:val="left"/>
+      <w:pPr>
+        <w:ind w:left="4320" w:hanging="360"/>
+      </w:pPr>
+      <w:rPr>
+        <w:rFonts w:ascii="Wingdings" w:hAnsi="Wingdings" w:hint="default"/>
+      </w:rPr>
+    </w:lvl>
+    <w:lvl w:ilvl="6" w:tplc="0C090001" w:tentative="1">
+      <w:start w:val="1"/>
+      <w:numFmt w:val="bullet"/>
+      <w:lvlText w:val=""/>
+      <w:lvlJc w:val="left"/>
+      <w:pPr>
+        <w:ind w:left="5040" w:hanging="360"/>
+      </w:pPr>
+      <w:rPr>
+        <w:rFonts w:ascii="Symbol" w:hAnsi="Symbol" w:hint="default"/>
+      </w:rPr>
+    </w:lvl>
+    <w:lvl w:ilvl="7" w:tplc="0C090003" w:tentative="1">
+      <w:start w:val="1"/>
+      <w:numFmt w:val="bullet"/>
+      <w:lvlText w:val="o"/>
+      <w:lvlJc w:val="left"/>
+      <w:pPr>
+        <w:ind w:left="5760" w:hanging="360"/>
+      </w:pPr>
+      <w:rPr>
+        <w:rFonts w:ascii="Courier New" w:hAnsi="Courier New" w:cs="Courier New" w:hint="default"/>
+      </w:rPr>
+    </w:lvl>
+    <w:lvl w:ilvl="8" w:tplc="0C090005" w:tentative="1">
+      <w:start w:val="1"/>
+      <w:numFmt w:val="bullet"/>
+      <w:lvlText w:val=""/>
+      <w:lvlJc w:val="left"/>
+      <w:pPr>
+        <w:ind w:left="6480" w:hanging="360"/>
+      </w:pPr>
+      <w:rPr>
+        <w:rFonts w:ascii="Wingdings" w:hAnsi="Wingdings" w:hint="default"/>
+      </w:rPr>
+    </w:lvl>
+  </w:abstractNum>
+  <w:num w:numId="1" w16cid:durableId="1173573254">
+    <w:abstractNumId w:val="0"/>
+  </w:num>
+</w:numbering>
 </file>
 
 <file path=word/styles.xml><?xml version="1.0" encoding="utf-8"?>
@@ -658,6 +986,17 @@
     <w:semiHidden/>
     <w:unhideWhenUsed/>
   </w:style>
+  <w:style w:type="paragraph" w:styleId="ListParagraph">
+    <w:name w:val="List Paragraph"/>
+    <w:basedOn w:val="Normal"/>
+    <w:uiPriority w:val="34"/>
+    <w:qFormat/>
+    <w:rsid w:val="008D4FD1"/>
+    <w:pPr>
+      <w:ind w:left="720"/>
+      <w:contextualSpacing/>
+    </w:pPr>
+  </w:style>
 </w:styles>
 </file>
 

</xml_diff>

<commit_message>
Version 3 - Second Draft - text streamlined
</commit_message>
<xml_diff>
--- a/Elevator Pitch.docx
+++ b/Elevator Pitch.docx
@@ -4,428 +4,1287 @@
   <w:body>
     <w:p>
       <w:pPr>
-        <w:rPr>
+        <w:spacing w:after="60" w:line="240" w:lineRule="auto"/>
+        <w:rPr>
+          <w:rFonts w:ascii="Arial" w:hAnsi="Arial" w:cs="Arial"/>
           <w:b/>
           <w:bCs/>
-        </w:rPr>
-      </w:pPr>
-      <w:r>
-        <w:rPr>
+          <w:sz w:val="28"/>
+          <w:szCs w:val="28"/>
+        </w:rPr>
+      </w:pPr>
+      <w:r>
+        <w:rPr>
+          <w:rFonts w:ascii="Arial" w:hAnsi="Arial" w:cs="Arial"/>
           <w:b/>
           <w:bCs/>
+          <w:sz w:val="28"/>
+          <w:szCs w:val="28"/>
         </w:rPr>
         <w:t>Problem Statement</w:t>
       </w:r>
       <w:r>
         <w:rPr>
+          <w:rFonts w:ascii="Arial" w:hAnsi="Arial" w:cs="Arial"/>
           <w:b/>
           <w:bCs/>
+          <w:sz w:val="28"/>
+          <w:szCs w:val="28"/>
         </w:rPr>
         <w:t xml:space="preserve"> (Explain what’s wrong and the problem you have uncovered)</w:t>
       </w:r>
     </w:p>
     <w:p>
-      <w:r>
+      <w:pPr>
+        <w:spacing w:after="60" w:line="240" w:lineRule="auto"/>
+        <w:rPr>
+          <w:rFonts w:ascii="Arial" w:hAnsi="Arial" w:cs="Arial"/>
+          <w:sz w:val="28"/>
+          <w:szCs w:val="28"/>
+        </w:rPr>
+      </w:pPr>
+      <w:r>
+        <w:rPr>
+          <w:rFonts w:ascii="Arial" w:hAnsi="Arial" w:cs="Arial"/>
+          <w:sz w:val="28"/>
+          <w:szCs w:val="28"/>
+        </w:rPr>
         <w:t xml:space="preserve">Regrettably, we </w:t>
       </w:r>
       <w:r>
+        <w:rPr>
+          <w:rFonts w:ascii="Arial" w:hAnsi="Arial" w:cs="Arial"/>
+          <w:sz w:val="28"/>
+          <w:szCs w:val="28"/>
+        </w:rPr>
         <w:t xml:space="preserve">are </w:t>
       </w:r>
       <w:r>
+        <w:rPr>
+          <w:rFonts w:ascii="Arial" w:hAnsi="Arial" w:cs="Arial"/>
+          <w:sz w:val="28"/>
+          <w:szCs w:val="28"/>
+        </w:rPr>
         <w:t>liv</w:t>
       </w:r>
       <w:r>
+        <w:rPr>
+          <w:rFonts w:ascii="Arial" w:hAnsi="Arial" w:cs="Arial"/>
+          <w:sz w:val="28"/>
+          <w:szCs w:val="28"/>
+        </w:rPr>
         <w:t>ing</w:t>
       </w:r>
       <w:r>
-        <w:t xml:space="preserve"> in an increasingly hostile cyber environment where the threats to the integrity of a company’s Computer </w:t>
-      </w:r>
-      <w:r>
+        <w:rPr>
+          <w:rFonts w:ascii="Arial" w:hAnsi="Arial" w:cs="Arial"/>
+          <w:sz w:val="28"/>
+          <w:szCs w:val="28"/>
+        </w:rPr>
+        <w:t xml:space="preserve"> in an increasingly hostile cyber environment where threats to the integrity of a</w:t>
+      </w:r>
+      <w:r>
+        <w:rPr>
+          <w:rFonts w:ascii="Arial" w:hAnsi="Arial" w:cs="Arial"/>
+          <w:sz w:val="28"/>
+          <w:szCs w:val="28"/>
+        </w:rPr>
+        <w:t>ny</w:t>
+      </w:r>
+      <w:r>
+        <w:rPr>
+          <w:rFonts w:ascii="Arial" w:hAnsi="Arial" w:cs="Arial"/>
+          <w:sz w:val="28"/>
+          <w:szCs w:val="28"/>
+        </w:rPr>
+        <w:t xml:space="preserve"> company’s Computer </w:t>
+      </w:r>
+      <w:r>
+        <w:rPr>
+          <w:rFonts w:ascii="Arial" w:hAnsi="Arial" w:cs="Arial"/>
+          <w:sz w:val="28"/>
+          <w:szCs w:val="28"/>
+        </w:rPr>
         <w:t>I</w:t>
       </w:r>
       <w:r>
+        <w:rPr>
+          <w:rFonts w:ascii="Arial" w:hAnsi="Arial" w:cs="Arial"/>
+          <w:sz w:val="28"/>
+          <w:szCs w:val="28"/>
+        </w:rPr>
         <w:t xml:space="preserve">nfrastructure </w:t>
       </w:r>
       <w:r>
+        <w:rPr>
+          <w:rFonts w:ascii="Arial" w:hAnsi="Arial" w:cs="Arial"/>
+          <w:sz w:val="28"/>
+          <w:szCs w:val="28"/>
+        </w:rPr>
         <w:t>are looming large</w:t>
       </w:r>
       <w:r>
-        <w:t xml:space="preserve">. What has been sufficient protection in the past is increasingly become less so as hacking apps proliferate </w:t>
-      </w:r>
-      <w:r>
+        <w:rPr>
+          <w:rFonts w:ascii="Arial" w:hAnsi="Arial" w:cs="Arial"/>
+          <w:sz w:val="28"/>
+          <w:szCs w:val="28"/>
+        </w:rPr>
+        <w:t xml:space="preserve">. What has been sufficient protection in the past is become less so as hacking apps proliferate </w:t>
+      </w:r>
+      <w:r>
+        <w:rPr>
+          <w:rFonts w:ascii="Arial" w:hAnsi="Arial" w:cs="Arial"/>
+          <w:sz w:val="28"/>
+          <w:szCs w:val="28"/>
+        </w:rPr>
         <w:t>and increasing</w:t>
       </w:r>
       <w:r>
+        <w:rPr>
+          <w:rFonts w:ascii="Arial" w:hAnsi="Arial" w:cs="Arial"/>
+          <w:sz w:val="28"/>
+          <w:szCs w:val="28"/>
+        </w:rPr>
         <w:t>ly</w:t>
       </w:r>
       <w:r>
+        <w:rPr>
+          <w:rFonts w:ascii="Arial" w:hAnsi="Arial" w:cs="Arial"/>
+          <w:sz w:val="28"/>
+          <w:szCs w:val="28"/>
+        </w:rPr>
         <w:t xml:space="preserve"> sophisticat</w:t>
       </w:r>
       <w:r>
+        <w:rPr>
+          <w:rFonts w:ascii="Arial" w:hAnsi="Arial" w:cs="Arial"/>
+          <w:sz w:val="28"/>
+          <w:szCs w:val="28"/>
+        </w:rPr>
         <w:t xml:space="preserve">ed </w:t>
       </w:r>
       <w:r>
-        <w:t xml:space="preserve">hackers means successful penetration of Computer Systems is becoming more </w:t>
-      </w:r>
-      <w:r>
+        <w:rPr>
+          <w:rFonts w:ascii="Arial" w:hAnsi="Arial" w:cs="Arial"/>
+          <w:sz w:val="28"/>
+          <w:szCs w:val="28"/>
+        </w:rPr>
+        <w:t xml:space="preserve">hackers </w:t>
+      </w:r>
+      <w:r>
+        <w:rPr>
+          <w:rFonts w:ascii="Arial" w:hAnsi="Arial" w:cs="Arial"/>
+          <w:sz w:val="28"/>
+          <w:szCs w:val="28"/>
+        </w:rPr>
+        <w:t>result in</w:t>
+      </w:r>
+      <w:r>
+        <w:rPr>
+          <w:rFonts w:ascii="Arial" w:hAnsi="Arial" w:cs="Arial"/>
+          <w:sz w:val="28"/>
+          <w:szCs w:val="28"/>
+        </w:rPr>
+        <w:t xml:space="preserve"> successful penetration</w:t>
+      </w:r>
+      <w:r>
+        <w:rPr>
+          <w:rFonts w:ascii="Arial" w:hAnsi="Arial" w:cs="Arial"/>
+          <w:sz w:val="28"/>
+          <w:szCs w:val="28"/>
+        </w:rPr>
+        <w:t>s</w:t>
+      </w:r>
+      <w:r>
+        <w:rPr>
+          <w:rFonts w:ascii="Arial" w:hAnsi="Arial" w:cs="Arial"/>
+          <w:sz w:val="28"/>
+          <w:szCs w:val="28"/>
+        </w:rPr>
+        <w:t xml:space="preserve"> of Computer Systems becom</w:t>
+      </w:r>
+      <w:r>
+        <w:rPr>
+          <w:rFonts w:ascii="Arial" w:hAnsi="Arial" w:cs="Arial"/>
+          <w:sz w:val="28"/>
+          <w:szCs w:val="28"/>
+        </w:rPr>
+        <w:t>e</w:t>
+      </w:r>
+      <w:r>
+        <w:rPr>
+          <w:rFonts w:ascii="Arial" w:hAnsi="Arial" w:cs="Arial"/>
+          <w:sz w:val="28"/>
+          <w:szCs w:val="28"/>
+        </w:rPr>
+        <w:t xml:space="preserve"> more </w:t>
+      </w:r>
+      <w:r>
+        <w:rPr>
+          <w:rFonts w:ascii="Arial" w:hAnsi="Arial" w:cs="Arial"/>
+          <w:sz w:val="28"/>
+          <w:szCs w:val="28"/>
+        </w:rPr>
         <w:t xml:space="preserve">and more </w:t>
       </w:r>
       <w:r>
+        <w:rPr>
+          <w:rFonts w:ascii="Arial" w:hAnsi="Arial" w:cs="Arial"/>
+          <w:sz w:val="28"/>
+          <w:szCs w:val="28"/>
+        </w:rPr>
         <w:t>common.</w:t>
       </w:r>
     </w:p>
     <w:p>
       <w:pPr>
-        <w:rPr>
+        <w:spacing w:after="60" w:line="240" w:lineRule="auto"/>
+        <w:rPr>
+          <w:rFonts w:ascii="Arial" w:hAnsi="Arial" w:cs="Arial"/>
           <w:b/>
           <w:bCs/>
-        </w:rPr>
-      </w:pPr>
-      <w:r>
-        <w:rPr>
+          <w:sz w:val="28"/>
+          <w:szCs w:val="28"/>
+        </w:rPr>
+      </w:pPr>
+      <w:r>
+        <w:rPr>
+          <w:rFonts w:ascii="Arial" w:hAnsi="Arial" w:cs="Arial"/>
           <w:b/>
           <w:bCs/>
+          <w:sz w:val="28"/>
+          <w:szCs w:val="28"/>
         </w:rPr>
         <w:t>Get Worse</w:t>
       </w:r>
       <w:r>
         <w:rPr>
+          <w:rFonts w:ascii="Arial" w:hAnsi="Arial" w:cs="Arial"/>
           <w:b/>
           <w:bCs/>
+          <w:sz w:val="28"/>
+          <w:szCs w:val="28"/>
         </w:rPr>
         <w:t xml:space="preserve"> (Explain the likely outcome of not solving this problem)</w:t>
       </w:r>
     </w:p>
     <w:p>
-      <w:r>
+      <w:pPr>
+        <w:spacing w:after="60" w:line="240" w:lineRule="auto"/>
+        <w:rPr>
+          <w:rFonts w:ascii="Arial" w:hAnsi="Arial" w:cs="Arial"/>
+          <w:sz w:val="28"/>
+          <w:szCs w:val="28"/>
+        </w:rPr>
+      </w:pPr>
+      <w:r>
+        <w:rPr>
+          <w:rFonts w:ascii="Arial" w:hAnsi="Arial" w:cs="Arial"/>
+          <w:sz w:val="28"/>
+          <w:szCs w:val="28"/>
+        </w:rPr>
         <w:t xml:space="preserve">The software and hardware we require to undertake normal </w:t>
       </w:r>
       <w:r>
+        <w:rPr>
+          <w:rFonts w:ascii="Arial" w:hAnsi="Arial" w:cs="Arial"/>
+          <w:sz w:val="28"/>
+          <w:szCs w:val="28"/>
+        </w:rPr>
         <w:t xml:space="preserve">business </w:t>
       </w:r>
       <w:r>
-        <w:t xml:space="preserve">operations is becoming more complex and the </w:t>
-      </w:r>
-      <w:r>
+        <w:rPr>
+          <w:rFonts w:ascii="Arial" w:hAnsi="Arial" w:cs="Arial"/>
+          <w:sz w:val="28"/>
+          <w:szCs w:val="28"/>
+        </w:rPr>
+        <w:t xml:space="preserve">operations </w:t>
+      </w:r>
+      <w:r>
+        <w:rPr>
+          <w:rFonts w:ascii="Arial" w:hAnsi="Arial" w:cs="Arial"/>
+          <w:sz w:val="28"/>
+          <w:szCs w:val="28"/>
+        </w:rPr>
+        <w:t xml:space="preserve">has become </w:t>
+      </w:r>
+      <w:r>
+        <w:rPr>
+          <w:rFonts w:ascii="Arial" w:hAnsi="Arial" w:cs="Arial"/>
+          <w:sz w:val="28"/>
+          <w:szCs w:val="28"/>
+        </w:rPr>
+        <w:t xml:space="preserve">more complex </w:t>
+      </w:r>
+      <w:r>
+        <w:rPr>
+          <w:rFonts w:ascii="Arial" w:hAnsi="Arial" w:cs="Arial"/>
+          <w:sz w:val="28"/>
+          <w:szCs w:val="28"/>
+        </w:rPr>
+        <w:t xml:space="preserve">over time </w:t>
+      </w:r>
+      <w:r>
+        <w:rPr>
+          <w:rFonts w:ascii="Arial" w:hAnsi="Arial" w:cs="Arial"/>
+          <w:sz w:val="28"/>
+          <w:szCs w:val="28"/>
+        </w:rPr>
+        <w:t xml:space="preserve">and the </w:t>
+      </w:r>
+      <w:r>
+        <w:rPr>
+          <w:rFonts w:ascii="Arial" w:hAnsi="Arial" w:cs="Arial"/>
+          <w:sz w:val="28"/>
+          <w:szCs w:val="28"/>
+        </w:rPr>
         <w:t xml:space="preserve">freely </w:t>
       </w:r>
       <w:r>
-        <w:t xml:space="preserve">available tools to undertake a successful hack </w:t>
-      </w:r>
-      <w:r>
+        <w:rPr>
+          <w:rFonts w:ascii="Arial" w:hAnsi="Arial" w:cs="Arial"/>
+          <w:sz w:val="28"/>
+          <w:szCs w:val="28"/>
+        </w:rPr>
+        <w:t xml:space="preserve">available tools </w:t>
+      </w:r>
+      <w:r>
+        <w:rPr>
+          <w:rFonts w:ascii="Arial" w:hAnsi="Arial" w:cs="Arial"/>
+          <w:sz w:val="28"/>
+          <w:szCs w:val="28"/>
+        </w:rPr>
+        <w:t xml:space="preserve">needed </w:t>
+      </w:r>
+      <w:r>
+        <w:rPr>
+          <w:rFonts w:ascii="Arial" w:hAnsi="Arial" w:cs="Arial"/>
+          <w:sz w:val="28"/>
+          <w:szCs w:val="28"/>
+        </w:rPr>
+        <w:t xml:space="preserve">to undertake a successful hack </w:t>
+      </w:r>
+      <w:r>
+        <w:rPr>
+          <w:rFonts w:ascii="Arial" w:hAnsi="Arial" w:cs="Arial"/>
+          <w:sz w:val="28"/>
+          <w:szCs w:val="28"/>
+        </w:rPr>
         <w:t xml:space="preserve">are </w:t>
       </w:r>
       <w:r>
-        <w:t xml:space="preserve">becoming more powerful. This means that continuing to operate your network in the same manner as in the past </w:t>
-      </w:r>
-      <w:r>
+        <w:rPr>
+          <w:rFonts w:ascii="Arial" w:hAnsi="Arial" w:cs="Arial"/>
+          <w:sz w:val="28"/>
+          <w:szCs w:val="28"/>
+        </w:rPr>
+        <w:t xml:space="preserve">becoming more </w:t>
+      </w:r>
+      <w:r>
+        <w:rPr>
+          <w:rFonts w:ascii="Arial" w:hAnsi="Arial" w:cs="Arial"/>
+          <w:sz w:val="28"/>
+          <w:szCs w:val="28"/>
+        </w:rPr>
+        <w:t>and</w:t>
+      </w:r>
+      <w:r>
+        <w:rPr>
+          <w:rFonts w:ascii="Arial" w:hAnsi="Arial" w:cs="Arial"/>
+          <w:sz w:val="28"/>
+          <w:szCs w:val="28"/>
+        </w:rPr>
+        <w:t xml:space="preserve"> more </w:t>
+      </w:r>
+      <w:r>
+        <w:rPr>
+          <w:rFonts w:ascii="Arial" w:hAnsi="Arial" w:cs="Arial"/>
+          <w:sz w:val="28"/>
+          <w:szCs w:val="28"/>
+        </w:rPr>
+        <w:t xml:space="preserve">powerful. This means that continuing to operate your </w:t>
+      </w:r>
+      <w:r>
+        <w:rPr>
+          <w:rFonts w:ascii="Arial" w:hAnsi="Arial" w:cs="Arial"/>
+          <w:sz w:val="28"/>
+          <w:szCs w:val="28"/>
+        </w:rPr>
+        <w:t>N</w:t>
+      </w:r>
+      <w:r>
+        <w:rPr>
+          <w:rFonts w:ascii="Arial" w:hAnsi="Arial" w:cs="Arial"/>
+          <w:sz w:val="28"/>
+          <w:szCs w:val="28"/>
+        </w:rPr>
+        <w:t xml:space="preserve">etwork in the same manner as in the past </w:t>
+      </w:r>
+      <w:r>
+        <w:rPr>
+          <w:rFonts w:ascii="Arial" w:hAnsi="Arial" w:cs="Arial"/>
+          <w:sz w:val="28"/>
+          <w:szCs w:val="28"/>
+        </w:rPr>
         <w:t>may leave</w:t>
       </w:r>
       <w:r>
+        <w:rPr>
+          <w:rFonts w:ascii="Arial" w:hAnsi="Arial" w:cs="Arial"/>
+          <w:sz w:val="28"/>
+          <w:szCs w:val="28"/>
+        </w:rPr>
         <w:t xml:space="preserve"> the company exposed to </w:t>
       </w:r>
       <w:r>
+        <w:rPr>
+          <w:rFonts w:ascii="Arial" w:hAnsi="Arial" w:cs="Arial"/>
+          <w:sz w:val="28"/>
+          <w:szCs w:val="28"/>
+        </w:rPr>
         <w:t xml:space="preserve">the </w:t>
       </w:r>
       <w:r>
+        <w:rPr>
+          <w:rFonts w:ascii="Arial" w:hAnsi="Arial" w:cs="Arial"/>
+          <w:sz w:val="28"/>
+          <w:szCs w:val="28"/>
+        </w:rPr>
         <w:t>possibility</w:t>
       </w:r>
       <w:r>
+        <w:rPr>
+          <w:rFonts w:ascii="Arial" w:hAnsi="Arial" w:cs="Arial"/>
+          <w:sz w:val="28"/>
+          <w:szCs w:val="28"/>
+        </w:rPr>
         <w:t xml:space="preserve"> of </w:t>
       </w:r>
       <w:r>
+        <w:rPr>
+          <w:rFonts w:ascii="Arial" w:hAnsi="Arial" w:cs="Arial"/>
+          <w:sz w:val="28"/>
+          <w:szCs w:val="28"/>
+        </w:rPr>
         <w:t>a successful cyber</w:t>
       </w:r>
       <w:r>
+        <w:rPr>
+          <w:rFonts w:ascii="Arial" w:hAnsi="Arial" w:cs="Arial"/>
+          <w:sz w:val="28"/>
+          <w:szCs w:val="28"/>
+        </w:rPr>
         <w:t>-</w:t>
       </w:r>
       <w:r>
+        <w:rPr>
+          <w:rFonts w:ascii="Arial" w:hAnsi="Arial" w:cs="Arial"/>
+          <w:sz w:val="28"/>
+          <w:szCs w:val="28"/>
+        </w:rPr>
         <w:t>attack</w:t>
       </w:r>
       <w:r>
+        <w:rPr>
+          <w:rFonts w:ascii="Arial" w:hAnsi="Arial" w:cs="Arial"/>
+          <w:sz w:val="28"/>
+          <w:szCs w:val="28"/>
+        </w:rPr>
         <w:t>.</w:t>
       </w:r>
     </w:p>
     <w:p>
       <w:pPr>
-        <w:rPr>
+        <w:spacing w:after="60" w:line="240" w:lineRule="auto"/>
+        <w:rPr>
+          <w:rFonts w:ascii="Arial" w:hAnsi="Arial" w:cs="Arial"/>
           <w:b/>
           <w:bCs/>
-        </w:rPr>
-      </w:pPr>
-      <w:r>
-        <w:rPr>
+          <w:sz w:val="28"/>
+          <w:szCs w:val="28"/>
+        </w:rPr>
+      </w:pPr>
+      <w:r>
+        <w:rPr>
+          <w:rFonts w:ascii="Arial" w:hAnsi="Arial" w:cs="Arial"/>
           <w:b/>
           <w:bCs/>
+          <w:sz w:val="28"/>
+          <w:szCs w:val="28"/>
         </w:rPr>
         <w:t>Glimmer of Hope</w:t>
       </w:r>
       <w:r>
         <w:rPr>
+          <w:rFonts w:ascii="Arial" w:hAnsi="Arial" w:cs="Arial"/>
           <w:b/>
           <w:bCs/>
+          <w:sz w:val="28"/>
+          <w:szCs w:val="28"/>
         </w:rPr>
         <w:t xml:space="preserve"> (What you can do to fix this problem)</w:t>
       </w:r>
     </w:p>
     <w:p>
-      <w:r>
-        <w:t xml:space="preserve">While I am sure that </w:t>
-      </w:r>
-      <w:r>
-        <w:t xml:space="preserve">currently, </w:t>
-      </w:r>
-      <w:r>
-        <w:t>the Network</w:t>
-      </w:r>
-      <w:r>
-        <w:t xml:space="preserve"> is performing a</w:t>
-      </w:r>
-      <w:r>
+      <w:pPr>
+        <w:spacing w:after="60" w:line="240" w:lineRule="auto"/>
+        <w:rPr>
+          <w:rFonts w:ascii="Arial" w:hAnsi="Arial" w:cs="Arial"/>
+          <w:sz w:val="28"/>
+          <w:szCs w:val="28"/>
+        </w:rPr>
+      </w:pPr>
+      <w:r>
+        <w:rPr>
+          <w:rFonts w:ascii="Arial" w:hAnsi="Arial" w:cs="Arial"/>
+          <w:sz w:val="28"/>
+          <w:szCs w:val="28"/>
+        </w:rPr>
+        <w:t>While I am sure that the Network is performing a</w:t>
+      </w:r>
+      <w:r>
+        <w:rPr>
+          <w:rFonts w:ascii="Arial" w:hAnsi="Arial" w:cs="Arial"/>
+          <w:sz w:val="28"/>
+          <w:szCs w:val="28"/>
+        </w:rPr>
         <w:t>dequately</w:t>
       </w:r>
       <w:r>
-        <w:t xml:space="preserve"> and </w:t>
-      </w:r>
-      <w:r>
-        <w:t xml:space="preserve">also </w:t>
-      </w:r>
-      <w:r>
-        <w:t xml:space="preserve">keeping potential hackers at bay, the risk </w:t>
-      </w:r>
-      <w:r>
+        <w:rPr>
+          <w:rFonts w:ascii="Arial" w:hAnsi="Arial" w:cs="Arial"/>
+          <w:sz w:val="28"/>
+          <w:szCs w:val="28"/>
+        </w:rPr>
+        <w:t xml:space="preserve"> and keeping potential hackers at bay</w:t>
+      </w:r>
+      <w:r>
+        <w:rPr>
+          <w:rFonts w:ascii="Arial" w:hAnsi="Arial" w:cs="Arial"/>
+          <w:sz w:val="28"/>
+          <w:szCs w:val="28"/>
+        </w:rPr>
+        <w:t xml:space="preserve"> at present</w:t>
+      </w:r>
+      <w:r>
+        <w:rPr>
+          <w:rFonts w:ascii="Arial" w:hAnsi="Arial" w:cs="Arial"/>
+          <w:sz w:val="28"/>
+          <w:szCs w:val="28"/>
+        </w:rPr>
+        <w:t xml:space="preserve">, the risk </w:t>
+      </w:r>
+      <w:r>
+        <w:rPr>
+          <w:rFonts w:ascii="Arial" w:hAnsi="Arial" w:cs="Arial"/>
+          <w:sz w:val="28"/>
+          <w:szCs w:val="28"/>
+        </w:rPr>
         <w:t xml:space="preserve">of a successful attack </w:t>
       </w:r>
       <w:r>
+        <w:rPr>
+          <w:rFonts w:ascii="Arial" w:hAnsi="Arial" w:cs="Arial"/>
+          <w:sz w:val="28"/>
+          <w:szCs w:val="28"/>
+        </w:rPr>
         <w:t xml:space="preserve">is ever increasing. </w:t>
       </w:r>
     </w:p>
     <w:p>
-      <w:r>
+      <w:pPr>
+        <w:spacing w:after="60" w:line="240" w:lineRule="auto"/>
+        <w:rPr>
+          <w:rFonts w:ascii="Arial" w:hAnsi="Arial" w:cs="Arial"/>
+          <w:sz w:val="28"/>
+          <w:szCs w:val="28"/>
+        </w:rPr>
+      </w:pPr>
+      <w:r>
+        <w:rPr>
+          <w:rFonts w:ascii="Arial" w:hAnsi="Arial" w:cs="Arial"/>
+          <w:sz w:val="28"/>
+          <w:szCs w:val="28"/>
+        </w:rPr>
         <w:t xml:space="preserve">To that end I would </w:t>
       </w:r>
       <w:r>
+        <w:rPr>
+          <w:rFonts w:ascii="Arial" w:hAnsi="Arial" w:cs="Arial"/>
+          <w:sz w:val="28"/>
+          <w:szCs w:val="28"/>
+        </w:rPr>
         <w:t>propose</w:t>
       </w:r>
       <w:r>
-        <w:t xml:space="preserve"> that a detailed risk assessment be undertaken to identify any potential weaknesses in the security of the system</w:t>
-      </w:r>
-      <w:r>
+        <w:rPr>
+          <w:rFonts w:ascii="Arial" w:hAnsi="Arial" w:cs="Arial"/>
+          <w:sz w:val="28"/>
+          <w:szCs w:val="28"/>
+        </w:rPr>
+        <w:t xml:space="preserve"> that a detailed risk assessment be undertaken to identify any potential weaknesses in the </w:t>
+      </w:r>
+      <w:r>
+        <w:rPr>
+          <w:rFonts w:ascii="Arial" w:hAnsi="Arial" w:cs="Arial"/>
+          <w:sz w:val="28"/>
+          <w:szCs w:val="28"/>
+        </w:rPr>
+        <w:t>Network</w:t>
+      </w:r>
+      <w:r>
+        <w:rPr>
+          <w:rFonts w:ascii="Arial" w:hAnsi="Arial" w:cs="Arial"/>
+          <w:sz w:val="28"/>
+          <w:szCs w:val="28"/>
+        </w:rPr>
         <w:t xml:space="preserve"> as a whole</w:t>
       </w:r>
       <w:r>
-        <w:t xml:space="preserve"> and to propose changes to mitigate those weaknesses.</w:t>
+        <w:rPr>
+          <w:rFonts w:ascii="Arial" w:hAnsi="Arial" w:cs="Arial"/>
+          <w:sz w:val="28"/>
+          <w:szCs w:val="28"/>
+        </w:rPr>
+        <w:t xml:space="preserve">, analyse those weaknesses </w:t>
+      </w:r>
+      <w:r>
+        <w:rPr>
+          <w:rFonts w:ascii="Arial" w:hAnsi="Arial" w:cs="Arial"/>
+          <w:sz w:val="28"/>
+          <w:szCs w:val="28"/>
+        </w:rPr>
+        <w:t xml:space="preserve">and propose changes to mitigate </w:t>
+      </w:r>
+      <w:r>
+        <w:rPr>
+          <w:rFonts w:ascii="Arial" w:hAnsi="Arial" w:cs="Arial"/>
+          <w:sz w:val="28"/>
+          <w:szCs w:val="28"/>
+        </w:rPr>
+        <w:t>any weaknesses found</w:t>
+      </w:r>
+      <w:r>
+        <w:rPr>
+          <w:rFonts w:ascii="Arial" w:hAnsi="Arial" w:cs="Arial"/>
+          <w:sz w:val="28"/>
+          <w:szCs w:val="28"/>
+        </w:rPr>
+        <w:t>.</w:t>
       </w:r>
     </w:p>
     <w:p>
       <w:pPr>
-        <w:rPr>
+        <w:spacing w:after="60" w:line="240" w:lineRule="auto"/>
+        <w:rPr>
+          <w:rFonts w:ascii="Arial" w:hAnsi="Arial" w:cs="Arial"/>
           <w:b/>
           <w:bCs/>
-        </w:rPr>
-      </w:pPr>
-      <w:r>
-        <w:rPr>
+          <w:sz w:val="28"/>
+          <w:szCs w:val="28"/>
+        </w:rPr>
+      </w:pPr>
+      <w:r>
+        <w:rPr>
+          <w:rFonts w:ascii="Arial" w:hAnsi="Arial" w:cs="Arial"/>
           <w:b/>
           <w:bCs/>
+          <w:sz w:val="28"/>
+          <w:szCs w:val="28"/>
         </w:rPr>
         <w:t>Novel Solution</w:t>
       </w:r>
       <w:r>
         <w:rPr>
+          <w:rFonts w:ascii="Arial" w:hAnsi="Arial" w:cs="Arial"/>
           <w:b/>
           <w:bCs/>
+          <w:sz w:val="28"/>
+          <w:szCs w:val="28"/>
         </w:rPr>
         <w:t xml:space="preserve"> (The idea you have that can solve the problem)</w:t>
       </w:r>
     </w:p>
     <w:p>
-      <w:r>
+      <w:pPr>
+        <w:spacing w:after="60" w:line="240" w:lineRule="auto"/>
+        <w:rPr>
+          <w:rFonts w:ascii="Arial" w:hAnsi="Arial" w:cs="Arial"/>
+          <w:sz w:val="28"/>
+          <w:szCs w:val="28"/>
+        </w:rPr>
+      </w:pPr>
+      <w:r>
+        <w:rPr>
+          <w:rFonts w:ascii="Arial" w:hAnsi="Arial" w:cs="Arial"/>
+          <w:sz w:val="28"/>
+          <w:szCs w:val="28"/>
+        </w:rPr>
         <w:t>I firmly believe that</w:t>
       </w:r>
       <w:r>
+        <w:rPr>
+          <w:rFonts w:ascii="Arial" w:hAnsi="Arial" w:cs="Arial"/>
+          <w:sz w:val="28"/>
+          <w:szCs w:val="28"/>
+        </w:rPr>
         <w:t xml:space="preserve"> it is </w:t>
       </w:r>
       <w:r>
+        <w:rPr>
+          <w:rFonts w:ascii="Arial" w:hAnsi="Arial" w:cs="Arial"/>
+          <w:sz w:val="28"/>
+          <w:szCs w:val="28"/>
+        </w:rPr>
         <w:t xml:space="preserve">a </w:t>
       </w:r>
       <w:r>
+        <w:rPr>
+          <w:rFonts w:ascii="Arial" w:hAnsi="Arial" w:cs="Arial"/>
+          <w:sz w:val="28"/>
+          <w:szCs w:val="28"/>
+        </w:rPr>
         <w:t xml:space="preserve">good idea to have a fresh set of eyes look over </w:t>
       </w:r>
       <w:r>
-        <w:t>full Computer Network.</w:t>
+        <w:rPr>
+          <w:rFonts w:ascii="Arial" w:hAnsi="Arial" w:cs="Arial"/>
+          <w:sz w:val="28"/>
+          <w:szCs w:val="28"/>
+        </w:rPr>
+        <w:t xml:space="preserve">the entire </w:t>
+      </w:r>
+      <w:r>
+        <w:rPr>
+          <w:rFonts w:ascii="Arial" w:hAnsi="Arial" w:cs="Arial"/>
+          <w:sz w:val="28"/>
+          <w:szCs w:val="28"/>
+        </w:rPr>
+        <w:t>Computer Network.</w:t>
       </w:r>
     </w:p>
     <w:p>
-      <w:r>
+      <w:pPr>
+        <w:spacing w:after="60" w:line="240" w:lineRule="auto"/>
+        <w:rPr>
+          <w:rFonts w:ascii="Arial" w:hAnsi="Arial" w:cs="Arial"/>
+          <w:sz w:val="28"/>
+          <w:szCs w:val="28"/>
+        </w:rPr>
+      </w:pPr>
+      <w:r>
+        <w:rPr>
+          <w:rFonts w:ascii="Arial" w:hAnsi="Arial" w:cs="Arial"/>
+          <w:sz w:val="28"/>
+          <w:szCs w:val="28"/>
+        </w:rPr>
         <w:t xml:space="preserve">I am proposing a minimally invasive deep dive into your Network, </w:t>
       </w:r>
       <w:r>
+        <w:rPr>
+          <w:rFonts w:ascii="Arial" w:hAnsi="Arial" w:cs="Arial"/>
+          <w:sz w:val="28"/>
+          <w:szCs w:val="28"/>
+        </w:rPr>
         <w:t>to identify</w:t>
       </w:r>
       <w:r>
+        <w:rPr>
+          <w:rFonts w:ascii="Arial" w:hAnsi="Arial" w:cs="Arial"/>
+          <w:sz w:val="28"/>
+          <w:szCs w:val="28"/>
+        </w:rPr>
         <w:t xml:space="preserve"> all Hardware, Software and Firmware as well as associated configuration files and system controls with a view to </w:t>
       </w:r>
       <w:r>
+        <w:rPr>
+          <w:rFonts w:ascii="Arial" w:hAnsi="Arial" w:cs="Arial"/>
+          <w:sz w:val="28"/>
+          <w:szCs w:val="28"/>
+        </w:rPr>
+        <w:t xml:space="preserve">fully </w:t>
+      </w:r>
+      <w:r>
+        <w:rPr>
+          <w:rFonts w:ascii="Arial" w:hAnsi="Arial" w:cs="Arial"/>
+          <w:sz w:val="28"/>
+          <w:szCs w:val="28"/>
+        </w:rPr>
         <w:t>analysing</w:t>
       </w:r>
       <w:r>
+        <w:rPr>
+          <w:rFonts w:ascii="Arial" w:hAnsi="Arial" w:cs="Arial"/>
+          <w:sz w:val="28"/>
+          <w:szCs w:val="28"/>
+        </w:rPr>
         <w:t xml:space="preserve"> any vulnerabilities </w:t>
       </w:r>
       <w:r>
+        <w:rPr>
+          <w:rFonts w:ascii="Arial" w:hAnsi="Arial" w:cs="Arial"/>
+          <w:sz w:val="28"/>
+          <w:szCs w:val="28"/>
+        </w:rPr>
         <w:t xml:space="preserve">found </w:t>
       </w:r>
       <w:r>
+        <w:rPr>
+          <w:rFonts w:ascii="Arial" w:hAnsi="Arial" w:cs="Arial"/>
+          <w:sz w:val="28"/>
+          <w:szCs w:val="28"/>
+        </w:rPr>
         <w:t>and proposing changes to mitigate these vulnerabilities.</w:t>
       </w:r>
     </w:p>
     <w:p>
       <w:pPr>
-        <w:rPr>
+        <w:spacing w:after="60" w:line="240" w:lineRule="auto"/>
+        <w:rPr>
+          <w:rFonts w:ascii="Arial" w:hAnsi="Arial" w:cs="Arial"/>
           <w:b/>
           <w:bCs/>
-        </w:rPr>
-      </w:pPr>
-      <w:r>
-        <w:rPr>
+          <w:sz w:val="28"/>
+          <w:szCs w:val="28"/>
+        </w:rPr>
+      </w:pPr>
+      <w:r>
+        <w:rPr>
+          <w:rFonts w:ascii="Arial" w:hAnsi="Arial" w:cs="Arial"/>
           <w:b/>
           <w:bCs/>
+          <w:sz w:val="28"/>
+          <w:szCs w:val="28"/>
         </w:rPr>
         <w:t>Credibility</w:t>
       </w:r>
       <w:r>
         <w:rPr>
+          <w:rFonts w:ascii="Arial" w:hAnsi="Arial" w:cs="Arial"/>
           <w:b/>
           <w:bCs/>
+          <w:sz w:val="28"/>
+          <w:szCs w:val="28"/>
         </w:rPr>
         <w:t xml:space="preserve"> (Why you are the person to solve the problem)</w:t>
       </w:r>
     </w:p>
     <w:p>
-      <w:r>
+      <w:pPr>
+        <w:spacing w:after="60" w:line="240" w:lineRule="auto"/>
+        <w:rPr>
+          <w:rFonts w:ascii="Arial" w:hAnsi="Arial" w:cs="Arial"/>
+          <w:sz w:val="28"/>
+          <w:szCs w:val="28"/>
+        </w:rPr>
+      </w:pPr>
+      <w:r>
+        <w:rPr>
+          <w:rFonts w:ascii="Arial" w:hAnsi="Arial" w:cs="Arial"/>
+          <w:sz w:val="28"/>
+          <w:szCs w:val="28"/>
+        </w:rPr>
         <w:t xml:space="preserve">I have over 20 years of experience in </w:t>
       </w:r>
       <w:r>
+        <w:rPr>
+          <w:rFonts w:ascii="Arial" w:hAnsi="Arial" w:cs="Arial"/>
+          <w:sz w:val="28"/>
+          <w:szCs w:val="28"/>
+        </w:rPr>
         <w:t xml:space="preserve">the </w:t>
       </w:r>
       <w:r>
+        <w:rPr>
+          <w:rFonts w:ascii="Arial" w:hAnsi="Arial" w:cs="Arial"/>
+          <w:sz w:val="28"/>
+          <w:szCs w:val="28"/>
+        </w:rPr>
         <w:t xml:space="preserve">administration of Computer Networks, from networks comprising 380 users spread over </w:t>
       </w:r>
       <w:r>
+        <w:rPr>
+          <w:rFonts w:ascii="Arial" w:hAnsi="Arial" w:cs="Arial"/>
+          <w:sz w:val="28"/>
+          <w:szCs w:val="28"/>
+        </w:rPr>
         <w:t>6</w:t>
       </w:r>
       <w:r>
+        <w:rPr>
+          <w:rFonts w:ascii="Arial" w:hAnsi="Arial" w:cs="Arial"/>
+          <w:sz w:val="28"/>
+          <w:szCs w:val="28"/>
+        </w:rPr>
         <w:t xml:space="preserve"> European Capitals to small networks comprising one server and two PCs. </w:t>
       </w:r>
       <w:r>
+        <w:rPr>
+          <w:rFonts w:ascii="Arial" w:hAnsi="Arial" w:cs="Arial"/>
+          <w:sz w:val="28"/>
+          <w:szCs w:val="28"/>
+        </w:rPr>
         <w:t>However,</w:t>
       </w:r>
       <w:r>
+        <w:rPr>
+          <w:rFonts w:ascii="Arial" w:hAnsi="Arial" w:cs="Arial"/>
+          <w:sz w:val="28"/>
+          <w:szCs w:val="28"/>
+        </w:rPr>
         <w:t xml:space="preserve"> in the </w:t>
       </w:r>
       <w:r>
+        <w:rPr>
+          <w:rFonts w:ascii="Arial" w:hAnsi="Arial" w:cs="Arial"/>
+          <w:sz w:val="28"/>
+          <w:szCs w:val="28"/>
+        </w:rPr>
         <w:t>5</w:t>
       </w:r>
       <w:r>
+        <w:rPr>
+          <w:rFonts w:ascii="Arial" w:hAnsi="Arial" w:cs="Arial"/>
+          <w:sz w:val="28"/>
+          <w:szCs w:val="28"/>
+        </w:rPr>
         <w:t xml:space="preserve"> years since I ceased performing that role, the cyber environment has become much more hostile with the incidence of successful attacks </w:t>
       </w:r>
       <w:r>
+        <w:rPr>
+          <w:rFonts w:ascii="Arial" w:hAnsi="Arial" w:cs="Arial"/>
+          <w:sz w:val="28"/>
+          <w:szCs w:val="28"/>
+        </w:rPr>
         <w:t xml:space="preserve">increasing </w:t>
       </w:r>
       <w:r>
+        <w:rPr>
+          <w:rFonts w:ascii="Arial" w:hAnsi="Arial" w:cs="Arial"/>
+          <w:sz w:val="28"/>
+          <w:szCs w:val="28"/>
+        </w:rPr>
         <w:t xml:space="preserve">year on year at a frightening rate.  </w:t>
       </w:r>
     </w:p>
     <w:p>
-      <w:r>
+      <w:pPr>
+        <w:spacing w:after="60" w:line="240" w:lineRule="auto"/>
+        <w:rPr>
+          <w:rFonts w:ascii="Arial" w:hAnsi="Arial" w:cs="Arial"/>
+          <w:sz w:val="28"/>
+          <w:szCs w:val="28"/>
+        </w:rPr>
+      </w:pPr>
+      <w:r>
+        <w:rPr>
+          <w:rFonts w:ascii="Arial" w:hAnsi="Arial" w:cs="Arial"/>
+          <w:sz w:val="28"/>
+          <w:szCs w:val="28"/>
+        </w:rPr>
         <w:t xml:space="preserve">Combined with my newly </w:t>
       </w:r>
       <w:r>
+        <w:rPr>
+          <w:rFonts w:ascii="Arial" w:hAnsi="Arial" w:cs="Arial"/>
+          <w:sz w:val="28"/>
+          <w:szCs w:val="28"/>
+        </w:rPr>
         <w:t>earned</w:t>
       </w:r>
       <w:r>
-        <w:t xml:space="preserve"> knowledge of the techniques and methods available to modern hackers (</w:t>
-      </w:r>
-      <w:r>
-        <w:t xml:space="preserve">all </w:t>
-      </w:r>
-      <w:r>
-        <w:t xml:space="preserve">derived from my current studies) I believe I am </w:t>
-      </w:r>
-      <w:r>
+        <w:rPr>
+          <w:rFonts w:ascii="Arial" w:hAnsi="Arial" w:cs="Arial"/>
+          <w:sz w:val="28"/>
+          <w:szCs w:val="28"/>
+        </w:rPr>
+        <w:t xml:space="preserve"> knowledge of the techniques and methods available to modern hackers</w:t>
+      </w:r>
+      <w:r>
+        <w:rPr>
+          <w:rFonts w:ascii="Arial" w:hAnsi="Arial" w:cs="Arial"/>
+          <w:sz w:val="28"/>
+          <w:szCs w:val="28"/>
+        </w:rPr>
+        <w:t xml:space="preserve">, </w:t>
+      </w:r>
+      <w:r>
+        <w:rPr>
+          <w:rFonts w:ascii="Arial" w:hAnsi="Arial" w:cs="Arial"/>
+          <w:sz w:val="28"/>
+          <w:szCs w:val="28"/>
+        </w:rPr>
+        <w:t>all</w:t>
+      </w:r>
+      <w:r>
+        <w:rPr>
+          <w:rFonts w:ascii="Arial" w:hAnsi="Arial" w:cs="Arial"/>
+          <w:sz w:val="28"/>
+          <w:szCs w:val="28"/>
+        </w:rPr>
+        <w:t xml:space="preserve"> of which is</w:t>
+      </w:r>
+      <w:r>
+        <w:rPr>
+          <w:rFonts w:ascii="Arial" w:hAnsi="Arial" w:cs="Arial"/>
+          <w:sz w:val="28"/>
+          <w:szCs w:val="28"/>
+        </w:rPr>
+        <w:t xml:space="preserve"> </w:t>
+      </w:r>
+      <w:r>
+        <w:rPr>
+          <w:rFonts w:ascii="Arial" w:hAnsi="Arial" w:cs="Arial"/>
+          <w:sz w:val="28"/>
+          <w:szCs w:val="28"/>
+        </w:rPr>
+        <w:t>derived from my current studies</w:t>
+      </w:r>
+      <w:r>
+        <w:rPr>
+          <w:rFonts w:ascii="Arial" w:hAnsi="Arial" w:cs="Arial"/>
+          <w:sz w:val="28"/>
+          <w:szCs w:val="28"/>
+        </w:rPr>
+        <w:t xml:space="preserve"> in Cyber Security</w:t>
+      </w:r>
+      <w:r>
+        <w:rPr>
+          <w:rFonts w:ascii="Arial" w:hAnsi="Arial" w:cs="Arial"/>
+          <w:sz w:val="28"/>
+          <w:szCs w:val="28"/>
+        </w:rPr>
+        <w:t>,</w:t>
+      </w:r>
+      <w:r>
+        <w:rPr>
+          <w:rFonts w:ascii="Arial" w:hAnsi="Arial" w:cs="Arial"/>
+          <w:sz w:val="28"/>
+          <w:szCs w:val="28"/>
+        </w:rPr>
+        <w:t xml:space="preserve"> I believe I am </w:t>
+      </w:r>
+      <w:r>
+        <w:rPr>
+          <w:rFonts w:ascii="Arial" w:hAnsi="Arial" w:cs="Arial"/>
+          <w:sz w:val="28"/>
+          <w:szCs w:val="28"/>
+        </w:rPr>
         <w:t>a</w:t>
       </w:r>
       <w:r>
+        <w:rPr>
+          <w:rFonts w:ascii="Arial" w:hAnsi="Arial" w:cs="Arial"/>
+          <w:sz w:val="28"/>
+          <w:szCs w:val="28"/>
+        </w:rPr>
         <w:t xml:space="preserve"> good choice to undertake a review of the Company’s Network Infrastructure.</w:t>
       </w:r>
     </w:p>
     <w:p>
       <w:pPr>
-        <w:rPr>
+        <w:spacing w:after="60" w:line="240" w:lineRule="auto"/>
+        <w:rPr>
+          <w:rFonts w:ascii="Arial" w:hAnsi="Arial" w:cs="Arial"/>
           <w:b/>
           <w:bCs/>
-        </w:rPr>
-      </w:pPr>
-      <w:r>
-        <w:rPr>
+          <w:sz w:val="28"/>
+          <w:szCs w:val="28"/>
+        </w:rPr>
+      </w:pPr>
+      <w:r>
+        <w:rPr>
+          <w:rFonts w:ascii="Arial" w:hAnsi="Arial" w:cs="Arial"/>
           <w:b/>
           <w:bCs/>
+          <w:sz w:val="28"/>
+          <w:szCs w:val="28"/>
         </w:rPr>
         <w:t>Vision</w:t>
       </w:r>
       <w:r>
         <w:rPr>
+          <w:rFonts w:ascii="Arial" w:hAnsi="Arial" w:cs="Arial"/>
           <w:b/>
           <w:bCs/>
+          <w:sz w:val="28"/>
+          <w:szCs w:val="28"/>
         </w:rPr>
         <w:t xml:space="preserve"> (Inspire your audience, paint the picture of the outcome once solved)</w:t>
       </w:r>
     </w:p>
     <w:p>
-      <w:r>
+      <w:pPr>
+        <w:spacing w:after="60" w:line="240" w:lineRule="auto"/>
+        <w:rPr>
+          <w:rFonts w:ascii="Arial" w:hAnsi="Arial" w:cs="Arial"/>
+          <w:sz w:val="28"/>
+          <w:szCs w:val="28"/>
+        </w:rPr>
+      </w:pPr>
+      <w:r>
+        <w:rPr>
+          <w:rFonts w:ascii="Arial" w:hAnsi="Arial" w:cs="Arial"/>
+          <w:sz w:val="28"/>
+          <w:szCs w:val="28"/>
+        </w:rPr>
         <w:t xml:space="preserve">While the Network </w:t>
       </w:r>
       <w:r>
+        <w:rPr>
+          <w:rFonts w:ascii="Arial" w:hAnsi="Arial" w:cs="Arial"/>
+          <w:sz w:val="28"/>
+          <w:szCs w:val="28"/>
+        </w:rPr>
         <w:t xml:space="preserve">appears to be </w:t>
       </w:r>
       <w:r>
+        <w:rPr>
+          <w:rFonts w:ascii="Arial" w:hAnsi="Arial" w:cs="Arial"/>
+          <w:sz w:val="28"/>
+          <w:szCs w:val="28"/>
+        </w:rPr>
         <w:t>performing in a satisfactory manner</w:t>
       </w:r>
       <w:r>
+        <w:rPr>
+          <w:rFonts w:ascii="Arial" w:hAnsi="Arial" w:cs="Arial"/>
+          <w:sz w:val="28"/>
+          <w:szCs w:val="28"/>
+        </w:rPr>
         <w:t xml:space="preserve"> at present</w:t>
       </w:r>
       <w:r>
-        <w:t xml:space="preserve">, future adverse changes to the cyber environment may </w:t>
-      </w:r>
-      <w:r>
+        <w:rPr>
+          <w:rFonts w:ascii="Arial" w:hAnsi="Arial" w:cs="Arial"/>
+          <w:sz w:val="28"/>
+          <w:szCs w:val="28"/>
+        </w:rPr>
+        <w:t xml:space="preserve">, future adverse changes to the </w:t>
+      </w:r>
+      <w:r>
+        <w:rPr>
+          <w:rFonts w:ascii="Arial" w:hAnsi="Arial" w:cs="Arial"/>
+          <w:sz w:val="28"/>
+          <w:szCs w:val="28"/>
+        </w:rPr>
+        <w:t xml:space="preserve">external </w:t>
+      </w:r>
+      <w:r>
+        <w:rPr>
+          <w:rFonts w:ascii="Arial" w:hAnsi="Arial" w:cs="Arial"/>
+          <w:sz w:val="28"/>
+          <w:szCs w:val="28"/>
+        </w:rPr>
+        <w:t xml:space="preserve">cyber environment may </w:t>
+      </w:r>
+      <w:r>
+        <w:rPr>
+          <w:rFonts w:ascii="Arial" w:hAnsi="Arial" w:cs="Arial"/>
+          <w:sz w:val="28"/>
+          <w:szCs w:val="28"/>
+        </w:rPr>
         <w:t>result in your Network being compromised</w:t>
       </w:r>
       <w:r>
+        <w:rPr>
+          <w:rFonts w:ascii="Arial" w:hAnsi="Arial" w:cs="Arial"/>
+          <w:sz w:val="28"/>
+          <w:szCs w:val="28"/>
+        </w:rPr>
         <w:t xml:space="preserve">.  </w:t>
       </w:r>
     </w:p>
     <w:p>
-      <w:r>
+      <w:pPr>
+        <w:spacing w:after="60" w:line="240" w:lineRule="auto"/>
+        <w:rPr>
+          <w:rFonts w:ascii="Arial" w:hAnsi="Arial" w:cs="Arial"/>
+          <w:sz w:val="28"/>
+          <w:szCs w:val="28"/>
+        </w:rPr>
+      </w:pPr>
+      <w:r>
+        <w:rPr>
+          <w:rFonts w:ascii="Arial" w:hAnsi="Arial" w:cs="Arial"/>
+          <w:sz w:val="28"/>
+          <w:szCs w:val="28"/>
+        </w:rPr>
         <w:t>Should you accept my proposal, any potential weaknesses will be identified</w:t>
       </w:r>
       <w:r>
-        <w:t>, analysed</w:t>
-      </w:r>
-      <w:r>
+        <w:rPr>
+          <w:rFonts w:ascii="Arial" w:hAnsi="Arial" w:cs="Arial"/>
+          <w:sz w:val="28"/>
+          <w:szCs w:val="28"/>
+        </w:rPr>
+        <w:t xml:space="preserve">, </w:t>
+      </w:r>
+      <w:r>
+        <w:rPr>
+          <w:rFonts w:ascii="Arial" w:hAnsi="Arial" w:cs="Arial"/>
+          <w:sz w:val="28"/>
+          <w:szCs w:val="28"/>
+        </w:rPr>
+        <w:t xml:space="preserve">comprehensively </w:t>
+      </w:r>
+      <w:r>
+        <w:rPr>
+          <w:rFonts w:ascii="Arial" w:hAnsi="Arial" w:cs="Arial"/>
+          <w:sz w:val="28"/>
+          <w:szCs w:val="28"/>
+        </w:rPr>
+        <w:t>analysed</w:t>
+      </w:r>
+      <w:r>
+        <w:rPr>
+          <w:rFonts w:ascii="Arial" w:hAnsi="Arial" w:cs="Arial"/>
+          <w:sz w:val="28"/>
+          <w:szCs w:val="28"/>
+        </w:rPr>
         <w:t xml:space="preserve"> and a course of action proposed to </w:t>
       </w:r>
       <w:r>
+        <w:rPr>
+          <w:rFonts w:ascii="Arial" w:hAnsi="Arial" w:cs="Arial"/>
+          <w:sz w:val="28"/>
+          <w:szCs w:val="28"/>
+        </w:rPr>
         <w:t>eliminate or significantly reduce those weaknesses.</w:t>
       </w:r>
     </w:p>
     <w:p>
-      <w:r>
+      <w:pPr>
+        <w:spacing w:after="60" w:line="240" w:lineRule="auto"/>
+        <w:rPr>
+          <w:rFonts w:ascii="Arial" w:hAnsi="Arial" w:cs="Arial"/>
+          <w:sz w:val="28"/>
+          <w:szCs w:val="28"/>
+        </w:rPr>
+      </w:pPr>
+      <w:r>
+        <w:rPr>
+          <w:rFonts w:ascii="Arial" w:hAnsi="Arial" w:cs="Arial"/>
+          <w:sz w:val="28"/>
+          <w:szCs w:val="28"/>
+        </w:rPr>
         <w:t xml:space="preserve">This will </w:t>
       </w:r>
       <w:r>
+        <w:rPr>
+          <w:rFonts w:ascii="Arial" w:hAnsi="Arial" w:cs="Arial"/>
+          <w:sz w:val="28"/>
+          <w:szCs w:val="28"/>
+        </w:rPr>
         <w:t>greatly</w:t>
       </w:r>
       <w:r>
+        <w:rPr>
+          <w:rFonts w:ascii="Arial" w:hAnsi="Arial" w:cs="Arial"/>
+          <w:sz w:val="28"/>
+          <w:szCs w:val="28"/>
+        </w:rPr>
         <w:t xml:space="preserve"> reduce the possibility of a successful hacking attack in the short to medium term</w:t>
       </w:r>
     </w:p>

</xml_diff>

<commit_message>
Version 4 - Final Version
</commit_message>
<xml_diff>
--- a/Elevator Pitch.docx
+++ b/Elevator Pitch.docx
@@ -177,15 +177,15 @@
           <w:sz w:val="28"/>
           <w:szCs w:val="28"/>
         </w:rPr>
-        <w:t>result in</w:t>
-      </w:r>
-      <w:r>
-        <w:rPr>
-          <w:rFonts w:ascii="Arial" w:hAnsi="Arial" w:cs="Arial"/>
-          <w:sz w:val="28"/>
-          <w:szCs w:val="28"/>
-        </w:rPr>
-        <w:t xml:space="preserve"> successful penetration</w:t>
+        <w:t xml:space="preserve">allowing more and more </w:t>
+      </w:r>
+      <w:r>
+        <w:rPr>
+          <w:rFonts w:ascii="Arial" w:hAnsi="Arial" w:cs="Arial"/>
+          <w:sz w:val="28"/>
+          <w:szCs w:val="28"/>
+        </w:rPr>
+        <w:t>successful penetration</w:t>
       </w:r>
       <w:r>
         <w:rPr>
@@ -201,39 +201,15 @@
           <w:sz w:val="28"/>
           <w:szCs w:val="28"/>
         </w:rPr>
-        <w:t xml:space="preserve"> of Computer Systems becom</w:t>
-      </w:r>
-      <w:r>
-        <w:rPr>
-          <w:rFonts w:ascii="Arial" w:hAnsi="Arial" w:cs="Arial"/>
-          <w:sz w:val="28"/>
-          <w:szCs w:val="28"/>
-        </w:rPr>
-        <w:t>e</w:t>
-      </w:r>
-      <w:r>
-        <w:rPr>
-          <w:rFonts w:ascii="Arial" w:hAnsi="Arial" w:cs="Arial"/>
-          <w:sz w:val="28"/>
-          <w:szCs w:val="28"/>
-        </w:rPr>
-        <w:t xml:space="preserve"> more </w:t>
-      </w:r>
-      <w:r>
-        <w:rPr>
-          <w:rFonts w:ascii="Arial" w:hAnsi="Arial" w:cs="Arial"/>
-          <w:sz w:val="28"/>
-          <w:szCs w:val="28"/>
-        </w:rPr>
-        <w:t xml:space="preserve">and more </w:t>
-      </w:r>
-      <w:r>
-        <w:rPr>
-          <w:rFonts w:ascii="Arial" w:hAnsi="Arial" w:cs="Arial"/>
-          <w:sz w:val="28"/>
-          <w:szCs w:val="28"/>
-        </w:rPr>
-        <w:t>common.</w:t>
+        <w:t xml:space="preserve"> of Computer Systems</w:t>
+      </w:r>
+      <w:r>
+        <w:rPr>
+          <w:rFonts w:ascii="Arial" w:hAnsi="Arial" w:cs="Arial"/>
+          <w:sz w:val="28"/>
+          <w:szCs w:val="28"/>
+        </w:rPr>
+        <w:t>.</w:t>
       </w:r>
     </w:p>
     <w:p>
@@ -1211,7 +1187,23 @@
           <w:sz w:val="28"/>
           <w:szCs w:val="28"/>
         </w:rPr>
-        <w:t>Should you accept my proposal, any potential weaknesses will be identified</w:t>
+        <w:t xml:space="preserve">Should you accept my proposal, any potential </w:t>
+      </w:r>
+      <w:r>
+        <w:rPr>
+          <w:rFonts w:ascii="Arial" w:hAnsi="Arial" w:cs="Arial"/>
+          <w:sz w:val="28"/>
+          <w:szCs w:val="28"/>
+        </w:rPr>
+        <w:t>vulnerabilities</w:t>
+      </w:r>
+      <w:r>
+        <w:rPr>
+          <w:rFonts w:ascii="Arial" w:hAnsi="Arial" w:cs="Arial"/>
+          <w:sz w:val="28"/>
+          <w:szCs w:val="28"/>
+        </w:rPr>
+        <w:t xml:space="preserve"> will be identified</w:t>
       </w:r>
       <w:r>
         <w:rPr>
@@ -1251,7 +1243,23 @@
           <w:sz w:val="28"/>
           <w:szCs w:val="28"/>
         </w:rPr>
-        <w:t>eliminate or significantly reduce those weaknesses.</w:t>
+        <w:t xml:space="preserve">eliminate or significantly reduce those </w:t>
+      </w:r>
+      <w:r>
+        <w:rPr>
+          <w:rFonts w:ascii="Arial" w:hAnsi="Arial" w:cs="Arial"/>
+          <w:sz w:val="28"/>
+          <w:szCs w:val="28"/>
+        </w:rPr>
+        <w:t>vulnerabilities</w:t>
+      </w:r>
+      <w:r>
+        <w:rPr>
+          <w:rFonts w:ascii="Arial" w:hAnsi="Arial" w:cs="Arial"/>
+          <w:sz w:val="28"/>
+          <w:szCs w:val="28"/>
+        </w:rPr>
+        <w:t>.</w:t>
       </w:r>
     </w:p>
     <w:p>

</xml_diff>

<commit_message>
Version 5 - minor changes to wording
</commit_message>
<xml_diff>
--- a/Elevator Pitch.docx
+++ b/Elevator Pitch.docx
@@ -177,7 +177,7 @@
           <w:sz w:val="28"/>
           <w:szCs w:val="28"/>
         </w:rPr>
-        <w:t xml:space="preserve">allowing more and more </w:t>
+        <w:t xml:space="preserve">allow more and more </w:t>
       </w:r>
       <w:r>
         <w:rPr>
@@ -877,7 +877,23 @@
           <w:sz w:val="28"/>
           <w:szCs w:val="28"/>
         </w:rPr>
-        <w:t xml:space="preserve">administration of Computer Networks, from networks comprising 380 users spread over </w:t>
+        <w:t xml:space="preserve">administration of Computer Networks, from </w:t>
+      </w:r>
+      <w:r>
+        <w:rPr>
+          <w:rFonts w:ascii="Arial" w:hAnsi="Arial" w:cs="Arial"/>
+          <w:sz w:val="28"/>
+          <w:szCs w:val="28"/>
+        </w:rPr>
+        <w:t xml:space="preserve">large </w:t>
+      </w:r>
+      <w:r>
+        <w:rPr>
+          <w:rFonts w:ascii="Arial" w:hAnsi="Arial" w:cs="Arial"/>
+          <w:sz w:val="28"/>
+          <w:szCs w:val="28"/>
+        </w:rPr>
+        <w:t xml:space="preserve">networks comprising 380 users spread over </w:t>
       </w:r>
       <w:r>
         <w:rPr>

</xml_diff>